<commit_message>
Fixed DressingActivity crashing when changing layout from menubutton.
</commit_message>
<xml_diff>
--- a/Coursework/SDS_learning_diary_Virtanen.docx
+++ b/Coursework/SDS_learning_diary_Virtanen.docx
@@ -2227,249 +2227,500 @@
           <w:lang w:val="en-US"/>
         </w:rPr>
       </w:pPr>
-    </w:p>
-    <w:p>
-      <w:pPr>
-        <w:pStyle w:val="Leipteksti"/>
-        <w:rPr>
-          <w:lang w:val="en-US"/>
-        </w:rPr>
-      </w:pPr>
-    </w:p>
-    <w:p>
-      <w:pPr>
-        <w:pStyle w:val="Leipteksti"/>
-        <w:rPr>
-          <w:b/>
-          <w:lang w:val="en-US"/>
-        </w:rPr>
-      </w:pPr>
-      <w:r>
-        <w:rPr>
-          <w:lang w:val="en-US"/>
-        </w:rPr>
-        <w:br w:type="page"/>
-      </w:r>
-      <w:r>
-        <w:rPr>
-          <w:b/>
+      <w:r>
+        <w:rPr>
+          <w:lang w:val="en-US"/>
+        </w:rPr>
+        <w:t>28.9.2021</w:t>
+      </w:r>
+    </w:p>
+    <w:p>
+      <w:pPr>
+        <w:pStyle w:val="Leipteksti"/>
+        <w:rPr>
+          <w:lang w:val="en-US"/>
+        </w:rPr>
+      </w:pPr>
+    </w:p>
+    <w:p>
+      <w:pPr>
+        <w:pStyle w:val="Leipteksti"/>
+        <w:rPr>
+          <w:lang w:val="en-US"/>
+        </w:rPr>
+      </w:pPr>
+      <w:r>
+        <w:rPr>
+          <w:lang w:val="en-US"/>
+        </w:rPr>
+        <w:t xml:space="preserve">Found a decent </w:t>
+      </w:r>
+      <w:r>
+        <w:rPr>
+          <w:lang w:val="en-US"/>
+        </w:rPr>
+        <w:t xml:space="preserve">way to autofit cards in </w:t>
+      </w:r>
+      <w:proofErr w:type="spellStart"/>
+      <w:r>
+        <w:rPr>
+          <w:lang w:val="en-US"/>
+        </w:rPr>
+        <w:t>gridlayout</w:t>
+      </w:r>
+      <w:proofErr w:type="spellEnd"/>
+      <w:r>
+        <w:rPr>
+          <w:lang w:val="en-US"/>
+        </w:rPr>
+        <w:t xml:space="preserve"> from </w:t>
+      </w:r>
+      <w:proofErr w:type="spellStart"/>
+      <w:r>
+        <w:rPr>
+          <w:lang w:val="en-US"/>
+        </w:rPr>
+        <w:t>stackoverflow</w:t>
+      </w:r>
+      <w:proofErr w:type="spellEnd"/>
+      <w:r>
+        <w:rPr>
+          <w:lang w:val="en-US"/>
+        </w:rPr>
+        <w:t xml:space="preserve"> </w:t>
+      </w:r>
+      <w:hyperlink r:id="rId11" w:history="1">
+        <w:r>
+          <w:rPr>
+            <w:rStyle w:val="Hyperlinkki"/>
+            <w:lang w:val="en-US"/>
+          </w:rPr>
+          <w:t>https://stackoverflow.com/questions/33575731/gridlayoutmanager-how-to-auto-fit-columns</w:t>
+        </w:r>
+      </w:hyperlink>
+      <w:r>
+        <w:rPr>
+          <w:lang w:val="en-US"/>
+        </w:rPr>
+        <w:t xml:space="preserve"> As this app will be used on tablet and phone it would be nice to have the layout autofit the right amount of columns. This also helps with landscape use as it calculates the width and autofits a different </w:t>
+      </w:r>
+      <w:r>
+        <w:rPr>
+          <w:lang w:val="en-US"/>
+        </w:rPr>
+        <w:t>number</w:t>
+      </w:r>
+      <w:r>
+        <w:rPr>
+          <w:lang w:val="en-US"/>
+        </w:rPr>
+        <w:t xml:space="preserve"> of columns when in landscape and when in portrait mode.</w:t>
+      </w:r>
+    </w:p>
+    <w:p>
+      <w:pPr>
+        <w:pStyle w:val="Leipteksti"/>
+        <w:rPr>
+          <w:lang w:val="en-US"/>
+        </w:rPr>
+      </w:pPr>
+    </w:p>
+    <w:p>
+      <w:pPr>
+        <w:pStyle w:val="Leipteksti"/>
+        <w:rPr>
+          <w:lang w:val="en-US"/>
+        </w:rPr>
+      </w:pPr>
+      <w:r>
+        <w:rPr>
+          <w:lang w:val="en-US"/>
+        </w:rPr>
+        <w:t>I got the basic functionality working of the project app</w:t>
+      </w:r>
+      <w:r>
+        <w:rPr>
+          <w:lang w:val="en-US"/>
+        </w:rPr>
+        <w:t xml:space="preserve">. I had a problem with the </w:t>
+      </w:r>
+      <w:proofErr w:type="spellStart"/>
+      <w:r>
+        <w:rPr>
+          <w:lang w:val="en-US"/>
+        </w:rPr>
+        <w:t>ClothingAdapter</w:t>
+      </w:r>
+      <w:proofErr w:type="spellEnd"/>
+      <w:r>
+        <w:rPr>
+          <w:lang w:val="en-US"/>
+        </w:rPr>
+        <w:t xml:space="preserve"> </w:t>
+      </w:r>
+      <w:proofErr w:type="spellStart"/>
+      <w:r>
+        <w:rPr>
+          <w:lang w:val="en-US"/>
+        </w:rPr>
+        <w:t>RecyclerView</w:t>
+      </w:r>
+      <w:proofErr w:type="spellEnd"/>
+      <w:r>
+        <w:rPr>
+          <w:lang w:val="en-US"/>
+        </w:rPr>
+        <w:t xml:space="preserve"> recycling the checked cards as base to other items that weren’t checked. This was fixed by giving every item a new property of checked (that was false at the beginning) and drawing the card checked status based on that in the </w:t>
+      </w:r>
+      <w:proofErr w:type="spellStart"/>
+      <w:r>
+        <w:rPr>
+          <w:lang w:val="en-US"/>
+        </w:rPr>
+        <w:t>RecyclerView</w:t>
+      </w:r>
+      <w:proofErr w:type="spellEnd"/>
+      <w:r>
+        <w:rPr>
+          <w:lang w:val="en-US"/>
+        </w:rPr>
+        <w:t xml:space="preserve">. Then I just added to the </w:t>
+      </w:r>
+      <w:proofErr w:type="spellStart"/>
+      <w:r>
+        <w:rPr>
+          <w:lang w:val="en-US"/>
+        </w:rPr>
+        <w:t>setOnClickListener</w:t>
+      </w:r>
+      <w:proofErr w:type="spellEnd"/>
+      <w:r>
+        <w:rPr>
+          <w:lang w:val="en-US"/>
+        </w:rPr>
+        <w:t xml:space="preserve"> a line that changes the items checked status: </w:t>
+      </w:r>
+      <w:proofErr w:type="spellStart"/>
+      <w:r>
+        <w:rPr>
+          <w:lang w:val="en-US"/>
+        </w:rPr>
+        <w:t>clothItem.checked</w:t>
+      </w:r>
+      <w:proofErr w:type="spellEnd"/>
+      <w:r>
+        <w:rPr>
+          <w:lang w:val="en-US"/>
+        </w:rPr>
+        <w:t xml:space="preserve"> </w:t>
+      </w:r>
+      <w:proofErr w:type="gramStart"/>
+      <w:r>
+        <w:rPr>
+          <w:lang w:val="en-US"/>
+        </w:rPr>
+        <w:t>= !</w:t>
+      </w:r>
+      <w:proofErr w:type="spellStart"/>
+      <w:proofErr w:type="gramEnd"/>
+      <w:r>
+        <w:rPr>
+          <w:lang w:val="en-US"/>
+        </w:rPr>
+        <w:t>clothItem.checked</w:t>
+      </w:r>
+      <w:proofErr w:type="spellEnd"/>
+      <w:r>
+        <w:rPr>
+          <w:lang w:val="en-US"/>
+        </w:rPr>
+        <w:t>.</w:t>
+      </w:r>
+    </w:p>
+    <w:p>
+      <w:pPr>
+        <w:pStyle w:val="Leipteksti"/>
+        <w:rPr>
+          <w:lang w:val="en-US"/>
+        </w:rPr>
+      </w:pPr>
+    </w:p>
+    <w:p>
+      <w:pPr>
+        <w:pStyle w:val="Leipteksti"/>
+        <w:rPr>
+          <w:lang w:val="en-US"/>
+        </w:rPr>
+      </w:pPr>
+      <w:r>
+        <w:rPr>
           <w:lang w:val="en-US"/>
         </w:rPr>
         <w:lastRenderedPageBreak/>
-        <w:t>EXAMPLE STYLE 2</w:t>
-      </w:r>
-    </w:p>
-    <w:p>
-      <w:pPr>
-        <w:pStyle w:val="Leipteksti"/>
-        <w:rPr>
-          <w:b/>
-          <w:lang w:val="en-US"/>
-        </w:rPr>
-      </w:pPr>
-    </w:p>
-    <w:p>
-      <w:pPr>
-        <w:pStyle w:val="Leipteksti"/>
-        <w:rPr>
-          <w:lang w:val="en-US"/>
-        </w:rPr>
-      </w:pPr>
-      <w:r>
-        <w:rPr>
-          <w:lang w:val="en-US"/>
-        </w:rPr>
-        <w:t>10.9.2018</w:t>
-      </w:r>
-    </w:p>
-    <w:p>
-      <w:pPr>
-        <w:pStyle w:val="Leipteksti"/>
-        <w:rPr>
-          <w:lang w:val="en-US"/>
-        </w:rPr>
-      </w:pPr>
-    </w:p>
-    <w:p>
-      <w:pPr>
-        <w:pStyle w:val="Leipteksti"/>
-        <w:rPr>
-          <w:lang w:val="en-US"/>
-        </w:rPr>
-      </w:pPr>
-      <w:r>
-        <w:rPr>
-          <w:lang w:val="en-US"/>
-        </w:rPr>
-        <w:t>I learned about,</w:t>
-      </w:r>
-    </w:p>
-    <w:p>
-      <w:pPr>
-        <w:pStyle w:val="Leipteksti"/>
-        <w:rPr>
-          <w:lang w:val="en-US"/>
-        </w:rPr>
-      </w:pPr>
-    </w:p>
-    <w:p>
-      <w:pPr>
-        <w:pStyle w:val="Leipteksti"/>
-        <w:rPr>
-          <w:lang w:val="en-US"/>
-        </w:rPr>
-      </w:pPr>
-      <w:r>
-        <w:rPr>
-          <w:lang w:val="en-US"/>
-        </w:rPr>
-        <w:t>version control, but mostly it was just refreshing my memory. What I learned was…</w:t>
-      </w:r>
-    </w:p>
-    <w:p>
-      <w:pPr>
-        <w:pStyle w:val="Leipteksti"/>
-        <w:rPr>
-          <w:lang w:val="en-US"/>
-        </w:rPr>
-      </w:pPr>
-    </w:p>
-    <w:p>
-      <w:pPr>
-        <w:pStyle w:val="Leipteksti"/>
-        <w:rPr>
-          <w:lang w:val="en-US"/>
-        </w:rPr>
-      </w:pPr>
-      <w:r>
-        <w:rPr>
-          <w:lang w:val="en-US"/>
-        </w:rPr>
-        <w:t>how to develop as a becoming software professional. I find &lt;something&gt; interesting, because…</w:t>
-      </w:r>
-    </w:p>
-    <w:p>
-      <w:pPr>
-        <w:pStyle w:val="Leipteksti"/>
-        <w:rPr>
-          <w:lang w:val="en-US"/>
-        </w:rPr>
-      </w:pPr>
-    </w:p>
-    <w:p>
-      <w:pPr>
-        <w:pStyle w:val="Leipteksti"/>
-        <w:rPr>
-          <w:lang w:val="en-US"/>
-        </w:rPr>
-      </w:pPr>
-      <w:r>
-        <w:rPr>
-          <w:lang w:val="en-US"/>
-        </w:rPr>
-        <w:t>how to set up Atom environment with addons. There was one problem that took me a lot of time to solve. The problem was about …</w:t>
-      </w:r>
-    </w:p>
-    <w:p>
-      <w:pPr>
-        <w:pStyle w:val="Leipteksti"/>
-        <w:rPr>
-          <w:lang w:val="en-US"/>
-        </w:rPr>
-      </w:pPr>
-    </w:p>
-    <w:p>
-      <w:pPr>
-        <w:pStyle w:val="Leipteksti"/>
-        <w:rPr>
-          <w:lang w:val="en-US"/>
-        </w:rPr>
-      </w:pPr>
-      <w:r>
-        <w:rPr>
-          <w:lang w:val="en-US"/>
-        </w:rPr>
-        <w:t>Etc.</w:t>
-      </w:r>
-    </w:p>
-    <w:p>
-      <w:pPr>
-        <w:pStyle w:val="Leipteksti"/>
-        <w:rPr>
-          <w:lang w:val="en-US"/>
-        </w:rPr>
-      </w:pPr>
-    </w:p>
-    <w:p>
-      <w:pPr>
-        <w:pStyle w:val="Leipteksti"/>
-        <w:rPr>
-          <w:b/>
-          <w:lang w:val="en-US"/>
-        </w:rPr>
-      </w:pPr>
-      <w:r>
-        <w:rPr>
-          <w:b/>
-          <w:lang w:val="en-US"/>
-        </w:rPr>
-        <w:t>EXAMPLE STYLE 3</w:t>
-      </w:r>
-    </w:p>
-    <w:p>
-      <w:pPr>
-        <w:pStyle w:val="Leipteksti"/>
-        <w:rPr>
-          <w:b/>
-          <w:lang w:val="en-US"/>
-        </w:rPr>
-      </w:pPr>
-    </w:p>
-    <w:p>
-      <w:pPr>
-        <w:pStyle w:val="Leipteksti"/>
-        <w:rPr>
-          <w:lang w:val="en-US"/>
-        </w:rPr>
-      </w:pPr>
-      <w:r>
-        <w:rPr>
-          <w:lang w:val="en-US"/>
-        </w:rPr>
-        <w:t>Freeform.</w:t>
-      </w:r>
-    </w:p>
-    <w:p>
-      <w:pPr>
-        <w:pStyle w:val="Leipteksti"/>
-        <w:rPr>
-          <w:lang w:val="en-US"/>
-        </w:rPr>
-      </w:pPr>
-    </w:p>
-    <w:p>
-      <w:pPr>
-        <w:pStyle w:val="Leipteksti"/>
-        <w:rPr>
-          <w:lang w:val="en-US"/>
-        </w:rPr>
-      </w:pPr>
-      <w:r>
-        <w:rPr>
-          <w:lang w:val="en-US"/>
-        </w:rPr>
-        <w:t xml:space="preserve">Something else, but reasonable. </w:t>
-      </w:r>
-      <w:r>
-        <w:rPr>
-          <w:lang w:val="en-US"/>
-        </w:rPr>
-        <w:t>You must document what you have done, learned and when this have happened.</w:t>
-      </w:r>
+        <w:t>Next problem I had was the second activity (</w:t>
+      </w:r>
+      <w:proofErr w:type="spellStart"/>
+      <w:r>
+        <w:rPr>
+          <w:lang w:val="en-US"/>
+        </w:rPr>
+        <w:t>DressingActivity</w:t>
+      </w:r>
+      <w:proofErr w:type="spellEnd"/>
+      <w:r>
+        <w:rPr>
+          <w:lang w:val="en-US"/>
+        </w:rPr>
+        <w:t xml:space="preserve">) crashing when moved to it from the start screen. I couldn’t find a reason for that, so I had to use logcat to debug the crash. I found that the </w:t>
+      </w:r>
+      <w:proofErr w:type="spellStart"/>
+      <w:r>
+        <w:rPr>
+          <w:lang w:val="en-US"/>
+        </w:rPr>
+        <w:t>recyclerView</w:t>
+      </w:r>
+      <w:proofErr w:type="spellEnd"/>
+      <w:r>
+        <w:rPr>
+          <w:lang w:val="en-US"/>
+        </w:rPr>
+        <w:t xml:space="preserve"> binding wasn’t initialized (after using the: </w:t>
+      </w:r>
+      <w:r>
+        <w:rPr>
+          <w:lang w:val="en-US"/>
+        </w:rPr>
+        <w:t xml:space="preserve">private </w:t>
+      </w:r>
+      <w:proofErr w:type="spellStart"/>
+      <w:r>
+        <w:rPr>
+          <w:lang w:val="en-US"/>
+        </w:rPr>
+        <w:t>lateinit</w:t>
+      </w:r>
+      <w:proofErr w:type="spellEnd"/>
+      <w:r>
+        <w:rPr>
+          <w:lang w:val="en-US"/>
+        </w:rPr>
+        <w:t xml:space="preserve"> var </w:t>
+      </w:r>
+      <w:proofErr w:type="spellStart"/>
+      <w:r>
+        <w:rPr>
+          <w:lang w:val="en-US"/>
+        </w:rPr>
+        <w:t>recyclerView</w:t>
+      </w:r>
+      <w:proofErr w:type="spellEnd"/>
+      <w:r>
+        <w:rPr>
+          <w:lang w:val="en-US"/>
+        </w:rPr>
+        <w:t xml:space="preserve">: </w:t>
+      </w:r>
+      <w:proofErr w:type="spellStart"/>
+      <w:r>
+        <w:rPr>
+          <w:lang w:val="en-US"/>
+        </w:rPr>
+        <w:t>RecyclerView</w:t>
+      </w:r>
+      <w:proofErr w:type="spellEnd"/>
+      <w:r>
+        <w:rPr>
+          <w:lang w:val="en-US"/>
+        </w:rPr>
+        <w:t xml:space="preserve">). I had it initialized in the </w:t>
+      </w:r>
+      <w:proofErr w:type="spellStart"/>
+      <w:r>
+        <w:rPr>
+          <w:lang w:val="en-US"/>
+        </w:rPr>
+        <w:t>onCreate</w:t>
+      </w:r>
+      <w:proofErr w:type="spellEnd"/>
+      <w:r>
+        <w:rPr>
+          <w:lang w:val="en-US"/>
+        </w:rPr>
+        <w:t xml:space="preserve"> function as </w:t>
+      </w:r>
+      <w:proofErr w:type="spellStart"/>
+      <w:r>
+        <w:rPr>
+          <w:lang w:val="en-US"/>
+        </w:rPr>
+        <w:t>val</w:t>
+      </w:r>
+      <w:proofErr w:type="spellEnd"/>
+      <w:r>
+        <w:rPr>
+          <w:lang w:val="en-US"/>
+        </w:rPr>
+        <w:t xml:space="preserve"> </w:t>
+      </w:r>
+      <w:proofErr w:type="spellStart"/>
+      <w:r>
+        <w:rPr>
+          <w:lang w:val="en-US"/>
+        </w:rPr>
+        <w:t>recyclerView</w:t>
+      </w:r>
+      <w:proofErr w:type="spellEnd"/>
+      <w:r>
+        <w:rPr>
+          <w:lang w:val="en-US"/>
+        </w:rPr>
+        <w:t xml:space="preserve"> = </w:t>
+      </w:r>
+      <w:proofErr w:type="spellStart"/>
+      <w:proofErr w:type="gramStart"/>
+      <w:r>
+        <w:rPr>
+          <w:lang w:val="en-US"/>
+        </w:rPr>
+        <w:t>binding.recyclerView</w:t>
+      </w:r>
+      <w:proofErr w:type="spellEnd"/>
+      <w:proofErr w:type="gramEnd"/>
+      <w:r>
+        <w:rPr>
+          <w:lang w:val="en-US"/>
+        </w:rPr>
+        <w:t xml:space="preserve"> which I gather was </w:t>
+      </w:r>
+      <w:r>
+        <w:rPr>
+          <w:lang w:val="en-US"/>
+        </w:rPr>
+        <w:t xml:space="preserve">making a new variable rather than using the old one and it was fixed by removing the </w:t>
+      </w:r>
+      <w:proofErr w:type="spellStart"/>
+      <w:r>
+        <w:rPr>
+          <w:lang w:val="en-US"/>
+        </w:rPr>
+        <w:t>val</w:t>
+      </w:r>
+      <w:proofErr w:type="spellEnd"/>
+      <w:r>
+        <w:rPr>
+          <w:lang w:val="en-US"/>
+        </w:rPr>
+        <w:t xml:space="preserve"> keyword.</w:t>
+      </w:r>
+    </w:p>
+    <w:p>
+      <w:pPr>
+        <w:pStyle w:val="Leipteksti"/>
+        <w:rPr>
+          <w:lang w:val="en-US"/>
+        </w:rPr>
+      </w:pPr>
+    </w:p>
+    <w:p>
+      <w:pPr>
+        <w:pStyle w:val="Leipteksti"/>
+        <w:rPr>
+          <w:lang w:val="en-US"/>
+        </w:rPr>
+      </w:pPr>
+      <w:r>
+        <w:rPr>
+          <w:lang w:val="en-US"/>
+        </w:rPr>
+        <w:t xml:space="preserve">After this all I pretty much have left to do is implement and </w:t>
+      </w:r>
+      <w:proofErr w:type="spellStart"/>
+      <w:r>
+        <w:rPr>
+          <w:lang w:val="en-US"/>
+        </w:rPr>
+        <w:t>onClick</w:t>
+      </w:r>
+      <w:proofErr w:type="spellEnd"/>
+      <w:r>
+        <w:rPr>
+          <w:lang w:val="en-US"/>
+        </w:rPr>
+        <w:t xml:space="preserve"> on the </w:t>
+      </w:r>
+      <w:proofErr w:type="spellStart"/>
+      <w:r>
+        <w:rPr>
+          <w:lang w:val="en-US"/>
+        </w:rPr>
+        <w:t>DressingActivity</w:t>
+      </w:r>
+      <w:proofErr w:type="spellEnd"/>
+      <w:r>
+        <w:rPr>
+          <w:lang w:val="en-US"/>
+        </w:rPr>
+        <w:t xml:space="preserve"> to check that the item has been put on and implement a “</w:t>
+      </w:r>
+      <w:proofErr w:type="spellStart"/>
+      <w:r>
+        <w:rPr>
+          <w:lang w:val="en-US"/>
+        </w:rPr>
+        <w:t>Valmis</w:t>
+      </w:r>
+      <w:proofErr w:type="spellEnd"/>
+      <w:r>
+        <w:rPr>
+          <w:lang w:val="en-US"/>
+        </w:rPr>
+        <w:t>” button to show next screen with a thumbs up symbol.</w:t>
+      </w:r>
+      <w:r>
+        <w:rPr>
+          <w:lang w:val="en-US"/>
+        </w:rPr>
+        <w:t xml:space="preserve"> I would have liked to make a flip animation to the cards when they have been put on, but I’m not sure if that is a little too much work and fixing the </w:t>
+      </w:r>
+      <w:proofErr w:type="spellStart"/>
+      <w:r>
+        <w:rPr>
+          <w:lang w:val="en-US"/>
+        </w:rPr>
+        <w:t>alredy</w:t>
+      </w:r>
+      <w:proofErr w:type="spellEnd"/>
+      <w:r>
+        <w:rPr>
+          <w:lang w:val="en-US"/>
+        </w:rPr>
+        <w:t xml:space="preserve"> written code. We will see, what I can find online to have </w:t>
+      </w:r>
+      <w:r>
+        <w:rPr>
+          <w:lang w:val="en-US"/>
+        </w:rPr>
+        <w:t>feedback</w:t>
+      </w:r>
+      <w:r>
+        <w:rPr>
+          <w:lang w:val="en-US"/>
+        </w:rPr>
+        <w:t xml:space="preserve"> to the card press on that screen too (I wouldn’t like to use the same as previous screen).</w:t>
+      </w:r>
+    </w:p>
+    <w:p>
+      <w:pPr>
+        <w:pStyle w:val="Leipteksti"/>
+        <w:rPr>
+          <w:lang w:val="en-US"/>
+        </w:rPr>
+      </w:pPr>
     </w:p>
     <w:sectPr>
-      <w:headerReference w:type="default" r:id="rId11"/>
-      <w:footerReference w:type="default" r:id="rId12"/>
+      <w:headerReference w:type="default" r:id="rId12"/>
+      <w:footerReference w:type="default" r:id="rId13"/>
       <w:pgSz w:w="11906" w:h="16838"/>
       <w:pgMar w:top="1701" w:right="1134" w:bottom="1701" w:left="1985" w:header="720" w:footer="720" w:gutter="0"/>
       <w:cols w:space="720"/>

</xml_diff>

<commit_message>
Added filnal screen and a button there to clear list and go back to beginnig. Also added card flip to DressingActivity when an item has been put on.
</commit_message>
<xml_diff>
--- a/Coursework/SDS_learning_diary_Virtanen.docx
+++ b/Coursework/SDS_learning_diary_Virtanen.docx
@@ -2718,9 +2718,122 @@
         </w:rPr>
       </w:pPr>
     </w:p>
+    <w:p>
+      <w:pPr>
+        <w:pStyle w:val="Leipteksti"/>
+        <w:rPr>
+          <w:lang w:val="en-US"/>
+        </w:rPr>
+      </w:pPr>
+      <w:r>
+        <w:rPr>
+          <w:lang w:val="en-US"/>
+        </w:rPr>
+        <w:t>30.9.2021</w:t>
+      </w:r>
+    </w:p>
+    <w:p>
+      <w:pPr>
+        <w:pStyle w:val="Leipteksti"/>
+        <w:rPr>
+          <w:lang w:val="en-US"/>
+        </w:rPr>
+      </w:pPr>
+    </w:p>
+    <w:p>
+      <w:pPr>
+        <w:pStyle w:val="Leipteksti"/>
+        <w:rPr>
+          <w:lang w:val="en-US"/>
+        </w:rPr>
+      </w:pPr>
+      <w:r>
+        <w:rPr>
+          <w:lang w:val="en-US"/>
+        </w:rPr>
+        <w:t xml:space="preserve">I decided to implement a drag and drop interface to the </w:t>
+      </w:r>
+      <w:r>
+        <w:rPr>
+          <w:lang w:val="en-US"/>
+        </w:rPr>
+        <w:t xml:space="preserve">project app. That was completely new thing to </w:t>
+      </w:r>
+      <w:proofErr w:type="gramStart"/>
+      <w:r>
+        <w:rPr>
+          <w:lang w:val="en-US"/>
+        </w:rPr>
+        <w:t>do</w:t>
+      </w:r>
+      <w:proofErr w:type="gramEnd"/>
+      <w:r>
+        <w:rPr>
+          <w:lang w:val="en-US"/>
+        </w:rPr>
+        <w:t xml:space="preserve"> and it took quite a bit of googling. I eventually found a decently simple instruction that I could implement in my code. The code is from here: </w:t>
+      </w:r>
+      <w:hyperlink r:id="rId12" w:history="1">
+        <w:r>
+          <w:rPr>
+            <w:rStyle w:val="Hyperlinkki"/>
+            <w:lang w:val="en-US"/>
+          </w:rPr>
+          <w:t>https://yfujiki.medium.com/drag-and-reorder-recyclerview-items-in-a-user-friendly-manner-1282335141e9</w:t>
+        </w:r>
+      </w:hyperlink>
+      <w:r>
+        <w:rPr>
+          <w:lang w:val="en-US"/>
+        </w:rPr>
+        <w:t xml:space="preserve"> and it took just a little bit of maneuvering to get working on my app. I struggled a little bit with the list order not sticking, but I eventually figured that it rearranged itself every time the layout was changed (or the state of the app reloaded). That was fixed by moving the reorder function from the </w:t>
+      </w:r>
+      <w:proofErr w:type="spellStart"/>
+      <w:r>
+        <w:rPr>
+          <w:lang w:val="en-US"/>
+        </w:rPr>
+        <w:t>DressingAdapter</w:t>
+      </w:r>
+      <w:proofErr w:type="spellEnd"/>
+      <w:r>
+        <w:rPr>
+          <w:lang w:val="en-US"/>
+        </w:rPr>
+        <w:t xml:space="preserve"> to the </w:t>
+      </w:r>
+      <w:proofErr w:type="spellStart"/>
+      <w:r>
+        <w:rPr>
+          <w:lang w:val="en-US"/>
+        </w:rPr>
+        <w:t>ClothingAdapter</w:t>
+      </w:r>
+      <w:proofErr w:type="spellEnd"/>
+      <w:r>
+        <w:rPr>
+          <w:lang w:val="en-US"/>
+        </w:rPr>
+        <w:t xml:space="preserve"> (now the list orders itself every time a new item is added to it). In the </w:t>
+      </w:r>
+      <w:proofErr w:type="spellStart"/>
+      <w:r>
+        <w:rPr>
+          <w:lang w:val="en-US"/>
+        </w:rPr>
+        <w:t>DressingActivity</w:t>
+      </w:r>
+      <w:proofErr w:type="spellEnd"/>
+      <w:r>
+        <w:rPr>
+          <w:lang w:val="en-US"/>
+        </w:rPr>
+        <w:t xml:space="preserve"> screen it is now possible to rearrange items and that new order doesn’t get overridden if layout is changed.</w:t>
+      </w:r>
+    </w:p>
     <w:sectPr>
-      <w:headerReference w:type="default" r:id="rId12"/>
-      <w:footerReference w:type="default" r:id="rId13"/>
+      <w:headerReference w:type="default" r:id="rId13"/>
+      <w:footerReference w:type="default" r:id="rId14"/>
       <w:pgSz w:w="11906" w:h="16838"/>
       <w:pgMar w:top="1701" w:right="1134" w:bottom="1701" w:left="1985" w:header="720" w:footer="720" w:gutter="0"/>
       <w:cols w:space="720"/>

</xml_diff>